<commit_message>
code and final design
</commit_message>
<xml_diff>
--- a/final_design.docx
+++ b/final_design.docx
@@ -1,6 +1,6 @@
 
 <file path=word/document.xml><?xml version="1.0" encoding="utf-8"?>
-<w:document xmlns:wpc="http://schemas.microsoft.com/office/word/2010/wordprocessingCanvas" xmlns:cx="http://schemas.microsoft.com/office/drawing/2014/chartex" xmlns:cx1="http://schemas.microsoft.com/office/drawing/2015/9/8/chartex" xmlns:cx2="http://schemas.microsoft.com/office/drawing/2015/10/21/chartex" xmlns:cx3="http://schemas.microsoft.com/office/drawing/2016/5/9/chartex" xmlns:cx4="http://schemas.microsoft.com/office/drawing/2016/5/10/chartex" xmlns:cx5="http://schemas.microsoft.com/office/drawing/2016/5/11/chartex" xmlns:cx6="http://schemas.microsoft.com/office/drawing/2016/5/12/chartex" xmlns:cx7="http://schemas.microsoft.com/office/drawing/2016/5/13/chartex" xmlns:cx8="http://schemas.microsoft.com/office/drawing/2016/5/14/chartex" xmlns:mc="http://schemas.openxmlformats.org/markup-compatibility/2006" xmlns:aink="http://schemas.microsoft.com/office/drawing/2016/ink" xmlns:am3d="http://schemas.microsoft.com/office/drawing/2017/model3d" xmlns:o="urn:schemas-microsoft-com:office:office" xmlns:r="http://schemas.openxmlformats.org/officeDocument/2006/relationships" xmlns:m="http://schemas.openxmlformats.org/officeDocument/2006/math" xmlns:v="urn:schemas-microsoft-com:vml" xmlns:wp14="http://schemas.microsoft.com/office/word/2010/wordprocessingDrawing" xmlns:wp="http://schemas.openxmlformats.org/drawingml/2006/wordprocessingDrawing" xmlns:w10="urn:schemas-microsoft-com:office:word" xmlns:w="http://schemas.openxmlformats.org/wordprocessingml/2006/main" xmlns:w14="http://schemas.microsoft.com/office/word/2010/wordml" xmlns:w15="http://schemas.microsoft.com/office/word/2012/wordml" xmlns:w16cex="http://schemas.microsoft.com/office/word/2018/wordml/cex" xmlns:w16cid="http://schemas.microsoft.com/office/word/2016/wordml/cid" xmlns:w16="http://schemas.microsoft.com/office/word/2018/wordml" xmlns:w16sdtdh="http://schemas.microsoft.com/office/word/2020/wordml/sdtdatahash" xmlns:w16se="http://schemas.microsoft.com/office/word/2015/wordml/symex" xmlns:wpg="http://schemas.microsoft.com/office/word/2010/wordprocessingGroup" xmlns:wpi="http://schemas.microsoft.com/office/word/2010/wordprocessingInk" xmlns:wne="http://schemas.microsoft.com/office/word/2006/wordml" xmlns:wps="http://schemas.microsoft.com/office/word/2010/wordprocessingShape" mc:Ignorable="w14 w15 w16se w16cid w16 w16cex w16sdtdh wp14">
+<w:document xmlns:wpc="http://schemas.microsoft.com/office/word/2010/wordprocessingCanvas" xmlns:cx="http://schemas.microsoft.com/office/drawing/2014/chartex" xmlns:cx1="http://schemas.microsoft.com/office/drawing/2015/9/8/chartex" xmlns:cx2="http://schemas.microsoft.com/office/drawing/2015/10/21/chartex" xmlns:cx3="http://schemas.microsoft.com/office/drawing/2016/5/9/chartex" xmlns:cx4="http://schemas.microsoft.com/office/drawing/2016/5/10/chartex" xmlns:cx5="http://schemas.microsoft.com/office/drawing/2016/5/11/chartex" xmlns:cx6="http://schemas.microsoft.com/office/drawing/2016/5/12/chartex" xmlns:cx7="http://schemas.microsoft.com/office/drawing/2016/5/13/chartex" xmlns:cx8="http://schemas.microsoft.com/office/drawing/2016/5/14/chartex" xmlns:mc="http://schemas.openxmlformats.org/markup-compatibility/2006" xmlns:aink="http://schemas.microsoft.com/office/drawing/2016/ink" xmlns:am3d="http://schemas.microsoft.com/office/drawing/2017/model3d" xmlns:o="urn:schemas-microsoft-com:office:office" xmlns:oel="http://schemas.microsoft.com/office/2019/extlst" xmlns:r="http://schemas.openxmlformats.org/officeDocument/2006/relationships" xmlns:m="http://schemas.openxmlformats.org/officeDocument/2006/math" xmlns:v="urn:schemas-microsoft-com:vml" xmlns:wp14="http://schemas.microsoft.com/office/word/2010/wordprocessingDrawing" xmlns:wp="http://schemas.openxmlformats.org/drawingml/2006/wordprocessingDrawing" xmlns:w10="urn:schemas-microsoft-com:office:word" xmlns:w="http://schemas.openxmlformats.org/wordprocessingml/2006/main" xmlns:w14="http://schemas.microsoft.com/office/word/2010/wordml" xmlns:w15="http://schemas.microsoft.com/office/word/2012/wordml" xmlns:w16cex="http://schemas.microsoft.com/office/word/2018/wordml/cex" xmlns:w16cid="http://schemas.microsoft.com/office/word/2016/wordml/cid" xmlns:w16="http://schemas.microsoft.com/office/word/2018/wordml" xmlns:w16du="http://schemas.microsoft.com/office/word/2023/wordml/word16du" xmlns:w16sdtdh="http://schemas.microsoft.com/office/word/2020/wordml/sdtdatahash" xmlns:w16se="http://schemas.microsoft.com/office/word/2015/wordml/symex" xmlns:wpg="http://schemas.microsoft.com/office/word/2010/wordprocessingGroup" xmlns:wpi="http://schemas.microsoft.com/office/word/2010/wordprocessingInk" xmlns:wne="http://schemas.microsoft.com/office/word/2006/wordml" xmlns:wps="http://schemas.microsoft.com/office/word/2010/wordprocessingShape" mc:Ignorable="w14 w15 w16se w16cid w16 w16cex w16sdtdh w16du wp14">
   <w:body>
     <w:tbl>
       <w:tblPr>
@@ -35,6 +35,9 @@
             <w:pPr>
               <w:cnfStyle w:val="000000100000" w:firstRow="0" w:lastRow="0" w:firstColumn="0" w:lastColumn="0" w:oddVBand="0" w:evenVBand="0" w:oddHBand="1" w:evenHBand="0" w:firstRowFirstColumn="0" w:firstRowLastColumn="0" w:lastRowFirstColumn="0" w:lastRowLastColumn="0"/>
             </w:pPr>
+            <w:r>
+              <w:t>Paige Ronan</w:t>
+            </w:r>
           </w:p>
         </w:tc>
       </w:tr>
@@ -58,6 +61,9 @@
             <w:pPr>
               <w:cnfStyle w:val="000000000000" w:firstRow="0" w:lastRow="0" w:firstColumn="0" w:lastColumn="0" w:oddVBand="0" w:evenVBand="0" w:oddHBand="0" w:evenHBand="0" w:firstRowFirstColumn="0" w:firstRowLastColumn="0" w:lastRowFirstColumn="0" w:lastRowLastColumn="0"/>
             </w:pPr>
+            <w:r>
+              <w:t>1911097</w:t>
+            </w:r>
           </w:p>
         </w:tc>
       </w:tr>
@@ -71,6 +77,620 @@
         <w:t xml:space="preserve">Final design </w:t>
       </w:r>
     </w:p>
+    <w:tbl>
+      <w:tblPr>
+        <w:tblW w:w="0" w:type="auto"/>
+        <w:shd w:val="clear" w:color="auto" w:fill="0D1117"/>
+        <w:tblCellMar>
+          <w:top w:w="15" w:type="dxa"/>
+          <w:left w:w="15" w:type="dxa"/>
+          <w:bottom w:w="15" w:type="dxa"/>
+          <w:right w:w="15" w:type="dxa"/>
+        </w:tblCellMar>
+        <w:tblLook w:val="04A0" w:firstRow="1" w:lastRow="0" w:firstColumn="1" w:lastColumn="0" w:noHBand="0" w:noVBand="1"/>
+      </w:tblPr>
+      <w:tblGrid>
+        <w:gridCol w:w="5627"/>
+        <w:gridCol w:w="3286"/>
+      </w:tblGrid>
+      <w:tr>
+        <w:tc>
+          <w:tcPr>
+            <w:tcW w:w="0" w:type="auto"/>
+            <w:shd w:val="clear" w:color="auto" w:fill="0D1117"/>
+            <w:tcMar>
+              <w:top w:w="90" w:type="dxa"/>
+              <w:left w:w="195" w:type="dxa"/>
+              <w:bottom w:w="90" w:type="dxa"/>
+              <w:right w:w="195" w:type="dxa"/>
+            </w:tcMar>
+            <w:vAlign w:val="center"/>
+            <w:hideMark/>
+          </w:tcPr>
+          <w:p>
+            <w:r>
+              <w:t>NO-</w:t>
+            </w:r>
+          </w:p>
+        </w:tc>
+        <w:tc>
+          <w:tcPr>
+            <w:tcW w:w="0" w:type="auto"/>
+            <w:shd w:val="clear" w:color="auto" w:fill="0D1117"/>
+            <w:tcMar>
+              <w:top w:w="90" w:type="dxa"/>
+              <w:left w:w="195" w:type="dxa"/>
+              <w:bottom w:w="90" w:type="dxa"/>
+              <w:right w:w="195" w:type="dxa"/>
+            </w:tcMar>
+            <w:vAlign w:val="center"/>
+            <w:hideMark/>
+          </w:tcPr>
+          <w:p>
+            <w:r>
+              <w:t>3 different Boolean operators</w:t>
+            </w:r>
+          </w:p>
+        </w:tc>
+      </w:tr>
+      <w:tr>
+        <w:tc>
+          <w:tcPr>
+            <w:tcW w:w="0" w:type="auto"/>
+            <w:shd w:val="clear" w:color="auto" w:fill="0D1117"/>
+            <w:tcMar>
+              <w:top w:w="90" w:type="dxa"/>
+              <w:left w:w="195" w:type="dxa"/>
+              <w:bottom w:w="90" w:type="dxa"/>
+              <w:right w:w="195" w:type="dxa"/>
+            </w:tcMar>
+            <w:vAlign w:val="center"/>
+            <w:hideMark/>
+          </w:tcPr>
+          <w:p>
+            <w:r>
+              <w:t>-N</w:t>
+            </w:r>
+            <w:r>
+              <w:t>O-</w:t>
+            </w:r>
+          </w:p>
+        </w:tc>
+        <w:tc>
+          <w:tcPr>
+            <w:tcW w:w="0" w:type="auto"/>
+            <w:shd w:val="clear" w:color="auto" w:fill="0D1117"/>
+            <w:tcMar>
+              <w:top w:w="90" w:type="dxa"/>
+              <w:left w:w="195" w:type="dxa"/>
+              <w:bottom w:w="90" w:type="dxa"/>
+              <w:right w:w="195" w:type="dxa"/>
+            </w:tcMar>
+            <w:vAlign w:val="center"/>
+            <w:hideMark/>
+          </w:tcPr>
+          <w:p>
+            <w:r>
+              <w:t>decision on float</w:t>
+            </w:r>
+          </w:p>
+        </w:tc>
+      </w:tr>
+      <w:tr>
+        <w:tc>
+          <w:tcPr>
+            <w:tcW w:w="0" w:type="auto"/>
+            <w:shd w:val="clear" w:color="auto" w:fill="0D1117"/>
+            <w:tcMar>
+              <w:top w:w="90" w:type="dxa"/>
+              <w:left w:w="195" w:type="dxa"/>
+              <w:bottom w:w="90" w:type="dxa"/>
+              <w:right w:w="195" w:type="dxa"/>
+            </w:tcMar>
+            <w:vAlign w:val="center"/>
+          </w:tcPr>
+          <w:p>
+            <w:r>
+              <w:t>Try to use the not Boolean operator in your algorithm</w:t>
+            </w:r>
+          </w:p>
+          <w:p>
+            <w:r>
+              <w:t xml:space="preserve">Otherwise, </w:t>
+            </w:r>
+            <w:proofErr w:type="spellStart"/>
+            <w:r>
+              <w:t>if</w:t>
+            </w:r>
+            <w:proofErr w:type="spellEnd"/>
+            <w:r>
+              <w:t xml:space="preserve"> is not used in your algorithm</w:t>
+            </w:r>
+          </w:p>
+          <w:p/>
+        </w:tc>
+        <w:tc>
+          <w:tcPr>
+            <w:tcW w:w="0" w:type="auto"/>
+            <w:shd w:val="clear" w:color="auto" w:fill="0D1117"/>
+            <w:tcMar>
+              <w:top w:w="90" w:type="dxa"/>
+              <w:left w:w="195" w:type="dxa"/>
+              <w:bottom w:w="90" w:type="dxa"/>
+              <w:right w:w="195" w:type="dxa"/>
+            </w:tcMar>
+            <w:vAlign w:val="center"/>
+          </w:tcPr>
+          <w:p/>
+        </w:tc>
+      </w:tr>
+    </w:tbl>
+    <w:p/>
+    <w:p>
+      <w:pPr>
+        <w:pStyle w:val="ListParagraph"/>
+        <w:numPr>
+          <w:ilvl w:val="0"/>
+          <w:numId w:val="1"/>
+        </w:numPr>
+      </w:pPr>
+      <w:r>
+        <w:t>Output to tell user that they are about to go on an adventure in the woods</w:t>
+      </w:r>
+    </w:p>
+    <w:p>
+      <w:pPr>
+        <w:pStyle w:val="ListParagraph"/>
+        <w:numPr>
+          <w:ilvl w:val="0"/>
+          <w:numId w:val="1"/>
+        </w:numPr>
+      </w:pPr>
+      <w:r>
+        <w:t>Ask user what their name is</w:t>
+      </w:r>
+    </w:p>
+    <w:p>
+      <w:pPr>
+        <w:pStyle w:val="ListParagraph"/>
+        <w:numPr>
+          <w:ilvl w:val="0"/>
+          <w:numId w:val="1"/>
+        </w:numPr>
+      </w:pPr>
+      <w:r>
+        <w:t xml:space="preserve">output saying hello </w:t>
+      </w:r>
+    </w:p>
+    <w:p>
+      <w:pPr>
+        <w:pStyle w:val="ListParagraph"/>
+        <w:numPr>
+          <w:ilvl w:val="0"/>
+          <w:numId w:val="1"/>
+        </w:numPr>
+      </w:pPr>
+      <w:r>
+        <w:t>ask user if they want to go left or right</w:t>
+      </w:r>
+    </w:p>
+    <w:p>
+      <w:pPr>
+        <w:pStyle w:val="ListParagraph"/>
+        <w:numPr>
+          <w:ilvl w:val="0"/>
+          <w:numId w:val="1"/>
+        </w:numPr>
+      </w:pPr>
+      <w:r>
+        <w:t>if left</w:t>
+      </w:r>
+      <w:r>
+        <w:t>:</w:t>
+      </w:r>
+    </w:p>
+    <w:p>
+      <w:pPr>
+        <w:pStyle w:val="ListParagraph"/>
+        <w:numPr>
+          <w:ilvl w:val="1"/>
+          <w:numId w:val="1"/>
+        </w:numPr>
+      </w:pPr>
+      <w:r>
+        <w:t>they walk towards a lake</w:t>
+      </w:r>
+    </w:p>
+    <w:p>
+      <w:pPr>
+        <w:pStyle w:val="ListParagraph"/>
+        <w:numPr>
+          <w:ilvl w:val="1"/>
+          <w:numId w:val="1"/>
+        </w:numPr>
+      </w:pPr>
+      <w:r>
+        <w:t>ask if they know how to swim</w:t>
+      </w:r>
+    </w:p>
+    <w:p>
+      <w:pPr>
+        <w:pStyle w:val="ListParagraph"/>
+        <w:numPr>
+          <w:ilvl w:val="1"/>
+          <w:numId w:val="1"/>
+        </w:numPr>
+      </w:pPr>
+      <w:r>
+        <w:t>convert swim learn to lowercase</w:t>
+      </w:r>
+    </w:p>
+    <w:p>
+      <w:pPr>
+        <w:pStyle w:val="ListParagraph"/>
+        <w:numPr>
+          <w:ilvl w:val="1"/>
+          <w:numId w:val="1"/>
+        </w:numPr>
+      </w:pPr>
+      <w:r>
+        <w:t>if they know how to swim</w:t>
+      </w:r>
+    </w:p>
+    <w:p>
+      <w:pPr>
+        <w:pStyle w:val="ListParagraph"/>
+        <w:numPr>
+          <w:ilvl w:val="2"/>
+          <w:numId w:val="1"/>
+        </w:numPr>
+      </w:pPr>
+      <w:r>
+        <w:t xml:space="preserve">ask what age they learned </w:t>
+      </w:r>
+      <w:r>
+        <w:t>in float</w:t>
+      </w:r>
+    </w:p>
+    <w:p>
+      <w:pPr>
+        <w:pStyle w:val="ListParagraph"/>
+        <w:numPr>
+          <w:ilvl w:val="2"/>
+          <w:numId w:val="1"/>
+        </w:numPr>
+      </w:pPr>
+      <w:r>
+        <w:t>ask if they want to swim</w:t>
+      </w:r>
+    </w:p>
+    <w:p>
+      <w:pPr>
+        <w:pStyle w:val="ListParagraph"/>
+        <w:numPr>
+          <w:ilvl w:val="3"/>
+          <w:numId w:val="1"/>
+        </w:numPr>
+      </w:pPr>
+      <w:r>
+        <w:t xml:space="preserve">if </w:t>
+      </w:r>
+      <w:r>
+        <w:t xml:space="preserve">not swim </w:t>
+      </w:r>
+    </w:p>
+    <w:p>
+      <w:pPr>
+        <w:pStyle w:val="ListParagraph"/>
+        <w:numPr>
+          <w:ilvl w:val="4"/>
+          <w:numId w:val="1"/>
+        </w:numPr>
+      </w:pPr>
+      <w:r>
+        <w:t>output “You do not swim”</w:t>
+      </w:r>
+    </w:p>
+    <w:p>
+      <w:pPr>
+        <w:pStyle w:val="ListParagraph"/>
+        <w:numPr>
+          <w:ilvl w:val="3"/>
+          <w:numId w:val="1"/>
+        </w:numPr>
+      </w:pPr>
+      <w:r>
+        <w:t>otherwise,</w:t>
+      </w:r>
+    </w:p>
+    <w:p>
+      <w:pPr>
+        <w:pStyle w:val="ListParagraph"/>
+        <w:numPr>
+          <w:ilvl w:val="4"/>
+          <w:numId w:val="1"/>
+        </w:numPr>
+      </w:pPr>
+      <w:r>
+        <w:t>output “You</w:t>
+      </w:r>
+      <w:r>
+        <w:t xml:space="preserve"> </w:t>
+      </w:r>
+      <w:r>
+        <w:t>swim</w:t>
+      </w:r>
+      <w:r>
+        <w:t xml:space="preserve"> in the lake</w:t>
+      </w:r>
+      <w:r>
+        <w:t>”</w:t>
+      </w:r>
+    </w:p>
+    <w:p>
+      <w:pPr>
+        <w:pStyle w:val="ListParagraph"/>
+        <w:numPr>
+          <w:ilvl w:val="1"/>
+          <w:numId w:val="1"/>
+        </w:numPr>
+      </w:pPr>
+      <w:r>
+        <w:t>if they don’t know how to swim:</w:t>
+      </w:r>
+    </w:p>
+    <w:p>
+      <w:pPr>
+        <w:pStyle w:val="ListParagraph"/>
+        <w:numPr>
+          <w:ilvl w:val="2"/>
+          <w:numId w:val="1"/>
+        </w:numPr>
+      </w:pPr>
+      <w:r>
+        <w:t>output “You do not swim in the lake”</w:t>
+      </w:r>
+    </w:p>
+    <w:p>
+      <w:pPr>
+        <w:pStyle w:val="ListParagraph"/>
+        <w:numPr>
+          <w:ilvl w:val="0"/>
+          <w:numId w:val="1"/>
+        </w:numPr>
+      </w:pPr>
+      <w:r>
+        <w:t>otherwise,</w:t>
+      </w:r>
+      <w:r>
+        <w:t xml:space="preserve"> </w:t>
+      </w:r>
+      <w:r>
+        <w:t xml:space="preserve">if </w:t>
+      </w:r>
+      <w:r>
+        <w:t>user turns right</w:t>
+      </w:r>
+      <w:r>
+        <w:t>:</w:t>
+      </w:r>
+    </w:p>
+    <w:p>
+      <w:pPr>
+        <w:pStyle w:val="ListParagraph"/>
+        <w:numPr>
+          <w:ilvl w:val="1"/>
+          <w:numId w:val="1"/>
+        </w:numPr>
+      </w:pPr>
+      <w:r>
+        <w:t>they are</w:t>
+      </w:r>
+      <w:r>
+        <w:t xml:space="preserve"> faced with 3 paths ahead</w:t>
+      </w:r>
+    </w:p>
+    <w:p>
+      <w:pPr>
+        <w:pStyle w:val="ListParagraph"/>
+        <w:numPr>
+          <w:ilvl w:val="1"/>
+          <w:numId w:val="1"/>
+        </w:numPr>
+      </w:pPr>
+      <w:r>
+        <w:t>ask user to pick a number 1-10</w:t>
+      </w:r>
+    </w:p>
+    <w:p>
+      <w:pPr>
+        <w:pStyle w:val="ListParagraph"/>
+        <w:numPr>
+          <w:ilvl w:val="1"/>
+          <w:numId w:val="1"/>
+        </w:numPr>
+      </w:pPr>
+      <w:r>
+        <w:t xml:space="preserve">if input &lt;=3 </w:t>
+      </w:r>
+      <w:r>
+        <w:t xml:space="preserve">and input &gt;= 1 </w:t>
+      </w:r>
+      <w:r>
+        <w:t>go left</w:t>
+      </w:r>
+    </w:p>
+    <w:p>
+      <w:pPr>
+        <w:pStyle w:val="ListParagraph"/>
+        <w:numPr>
+          <w:ilvl w:val="2"/>
+          <w:numId w:val="1"/>
+        </w:numPr>
+      </w:pPr>
+      <w:r>
+        <w:t>output that the user strolls upon two empty houses</w:t>
+      </w:r>
+    </w:p>
+    <w:p>
+      <w:pPr>
+        <w:pStyle w:val="ListParagraph"/>
+        <w:numPr>
+          <w:ilvl w:val="2"/>
+          <w:numId w:val="1"/>
+        </w:numPr>
+      </w:pPr>
+      <w:r>
+        <w:t>ask user if they prefer the color ‘red’ or ‘blue’</w:t>
+      </w:r>
+    </w:p>
+    <w:p>
+      <w:pPr>
+        <w:pStyle w:val="ListParagraph"/>
+        <w:numPr>
+          <w:ilvl w:val="2"/>
+          <w:numId w:val="1"/>
+        </w:numPr>
+      </w:pPr>
+      <w:r>
+        <w:t xml:space="preserve">if red </w:t>
+      </w:r>
+    </w:p>
+    <w:p>
+      <w:pPr>
+        <w:pStyle w:val="ListParagraph"/>
+        <w:numPr>
+          <w:ilvl w:val="3"/>
+          <w:numId w:val="1"/>
+        </w:numPr>
+      </w:pPr>
+      <w:r>
+        <w:t>user goes to red house</w:t>
+      </w:r>
+    </w:p>
+    <w:p>
+      <w:pPr>
+        <w:pStyle w:val="ListParagraph"/>
+        <w:numPr>
+          <w:ilvl w:val="2"/>
+          <w:numId w:val="1"/>
+        </w:numPr>
+      </w:pPr>
+      <w:r>
+        <w:t>if blue</w:t>
+      </w:r>
+    </w:p>
+    <w:p>
+      <w:pPr>
+        <w:pStyle w:val="ListParagraph"/>
+        <w:numPr>
+          <w:ilvl w:val="3"/>
+          <w:numId w:val="1"/>
+        </w:numPr>
+      </w:pPr>
+      <w:r>
+        <w:t>user goes to blue house</w:t>
+      </w:r>
+    </w:p>
+    <w:p>
+      <w:pPr>
+        <w:pStyle w:val="ListParagraph"/>
+        <w:numPr>
+          <w:ilvl w:val="2"/>
+          <w:numId w:val="1"/>
+        </w:numPr>
+      </w:pPr>
+      <w:r>
+        <w:t>otherwise output that was not one of the options</w:t>
+      </w:r>
+    </w:p>
+    <w:p>
+      <w:pPr>
+        <w:pStyle w:val="ListParagraph"/>
+        <w:numPr>
+          <w:ilvl w:val="1"/>
+          <w:numId w:val="1"/>
+        </w:numPr>
+      </w:pPr>
+      <w:r>
+        <w:t>if input &gt; 3 and &lt;= 7 go middle</w:t>
+      </w:r>
+    </w:p>
+    <w:p>
+      <w:pPr>
+        <w:pStyle w:val="ListParagraph"/>
+        <w:numPr>
+          <w:ilvl w:val="2"/>
+          <w:numId w:val="1"/>
+        </w:numPr>
+      </w:pPr>
+      <w:r>
+        <w:t>user sees a wolf and runs back to the start</w:t>
+      </w:r>
+    </w:p>
+    <w:p>
+      <w:pPr>
+        <w:pStyle w:val="ListParagraph"/>
+        <w:numPr>
+          <w:ilvl w:val="1"/>
+          <w:numId w:val="1"/>
+        </w:numPr>
+      </w:pPr>
+      <w:r>
+        <w:lastRenderedPageBreak/>
+        <w:t>otherwise input &gt;7 go right</w:t>
+      </w:r>
+    </w:p>
+    <w:p>
+      <w:pPr>
+        <w:pStyle w:val="ListParagraph"/>
+        <w:numPr>
+          <w:ilvl w:val="2"/>
+          <w:numId w:val="1"/>
+        </w:numPr>
+      </w:pPr>
+      <w:r>
+        <w:t>user finds an apple tree</w:t>
+      </w:r>
+    </w:p>
+    <w:p>
+      <w:pPr>
+        <w:pStyle w:val="ListParagraph"/>
+        <w:numPr>
+          <w:ilvl w:val="2"/>
+          <w:numId w:val="1"/>
+        </w:numPr>
+      </w:pPr>
+      <w:r>
+        <w:t xml:space="preserve">ask user what their favorite apple is </w:t>
+      </w:r>
+    </w:p>
+    <w:p>
+      <w:pPr>
+        <w:pStyle w:val="ListParagraph"/>
+        <w:numPr>
+          <w:ilvl w:val="2"/>
+          <w:numId w:val="1"/>
+        </w:numPr>
+      </w:pPr>
+      <w:r>
+        <w:t xml:space="preserve">output that they eat the apple that they choose </w:t>
+      </w:r>
+    </w:p>
+    <w:p/>
+    <w:p>
+      <w:pPr>
+        <w:pStyle w:val="ListParagraph"/>
+        <w:numPr>
+          <w:ilvl w:val="0"/>
+          <w:numId w:val="1"/>
+        </w:numPr>
+      </w:pPr>
+      <w:r>
+        <w:t xml:space="preserve">output that is the end of your adventure </w:t>
+      </w:r>
+    </w:p>
+    <w:p/>
     <w:p/>
     <w:sectPr>
       <w:pgSz w:w="12240" w:h="15840"/>
@@ -82,8 +702,254 @@
 </w:document>
 </file>
 
+<file path=word/numbering.xml><?xml version="1.0" encoding="utf-8"?>
+<w:numbering xmlns:wpc="http://schemas.microsoft.com/office/word/2010/wordprocessingCanvas" xmlns:cx="http://schemas.microsoft.com/office/drawing/2014/chartex" xmlns:cx1="http://schemas.microsoft.com/office/drawing/2015/9/8/chartex" xmlns:cx2="http://schemas.microsoft.com/office/drawing/2015/10/21/chartex" xmlns:cx3="http://schemas.microsoft.com/office/drawing/2016/5/9/chartex" xmlns:cx4="http://schemas.microsoft.com/office/drawing/2016/5/10/chartex" xmlns:cx5="http://schemas.microsoft.com/office/drawing/2016/5/11/chartex" xmlns:cx6="http://schemas.microsoft.com/office/drawing/2016/5/12/chartex" xmlns:cx7="http://schemas.microsoft.com/office/drawing/2016/5/13/chartex" xmlns:cx8="http://schemas.microsoft.com/office/drawing/2016/5/14/chartex" xmlns:mc="http://schemas.openxmlformats.org/markup-compatibility/2006" xmlns:aink="http://schemas.microsoft.com/office/drawing/2016/ink" xmlns:am3d="http://schemas.microsoft.com/office/drawing/2017/model3d" xmlns:o="urn:schemas-microsoft-com:office:office" xmlns:oel="http://schemas.microsoft.com/office/2019/extlst" xmlns:r="http://schemas.openxmlformats.org/officeDocument/2006/relationships" xmlns:m="http://schemas.openxmlformats.org/officeDocument/2006/math" xmlns:v="urn:schemas-microsoft-com:vml" xmlns:wp14="http://schemas.microsoft.com/office/word/2010/wordprocessingDrawing" xmlns:wp="http://schemas.openxmlformats.org/drawingml/2006/wordprocessingDrawing" xmlns:w10="urn:schemas-microsoft-com:office:word" xmlns:w="http://schemas.openxmlformats.org/wordprocessingml/2006/main" xmlns:w14="http://schemas.microsoft.com/office/word/2010/wordml" xmlns:w15="http://schemas.microsoft.com/office/word/2012/wordml" xmlns:w16cex="http://schemas.microsoft.com/office/word/2018/wordml/cex" xmlns:w16cid="http://schemas.microsoft.com/office/word/2016/wordml/cid" xmlns:w16="http://schemas.microsoft.com/office/word/2018/wordml" xmlns:w16du="http://schemas.microsoft.com/office/word/2023/wordml/word16du" xmlns:w16sdtdh="http://schemas.microsoft.com/office/word/2020/wordml/sdtdatahash" xmlns:w16se="http://schemas.microsoft.com/office/word/2015/wordml/symex" xmlns:wpg="http://schemas.microsoft.com/office/word/2010/wordprocessingGroup" xmlns:wpi="http://schemas.microsoft.com/office/word/2010/wordprocessingInk" xmlns:wne="http://schemas.microsoft.com/office/word/2006/wordml" xmlns:wps="http://schemas.microsoft.com/office/word/2010/wordprocessingShape" mc:Ignorable="w14 w15 w16se w16cid w16 w16cex w16sdtdh w16du wp14">
+  <w:abstractNum w:abstractNumId="0" w15:restartNumberingAfterBreak="0">
+    <w:nsid w:val="0C042B58"/>
+    <w:multiLevelType w:val="multilevel"/>
+    <w:tmpl w:val="2758B1AC"/>
+    <w:lvl w:ilvl="0">
+      <w:start w:val="1"/>
+      <w:numFmt w:val="bullet"/>
+      <w:lvlText w:val=""/>
+      <w:lvlJc w:val="left"/>
+      <w:pPr>
+        <w:tabs>
+          <w:tab w:val="num" w:pos="720"/>
+        </w:tabs>
+        <w:ind w:left="720" w:hanging="360"/>
+      </w:pPr>
+      <w:rPr>
+        <w:rFonts w:ascii="Symbol" w:hAnsi="Symbol" w:hint="default"/>
+        <w:sz w:val="20"/>
+      </w:rPr>
+    </w:lvl>
+    <w:lvl w:ilvl="1" w:tentative="1">
+      <w:start w:val="1"/>
+      <w:numFmt w:val="bullet"/>
+      <w:lvlText w:val="o"/>
+      <w:lvlJc w:val="left"/>
+      <w:pPr>
+        <w:tabs>
+          <w:tab w:val="num" w:pos="1440"/>
+        </w:tabs>
+        <w:ind w:left="1440" w:hanging="360"/>
+      </w:pPr>
+      <w:rPr>
+        <w:rFonts w:ascii="Courier New" w:hAnsi="Courier New" w:hint="default"/>
+        <w:sz w:val="20"/>
+      </w:rPr>
+    </w:lvl>
+    <w:lvl w:ilvl="2" w:tentative="1">
+      <w:start w:val="1"/>
+      <w:numFmt w:val="bullet"/>
+      <w:lvlText w:val=""/>
+      <w:lvlJc w:val="left"/>
+      <w:pPr>
+        <w:tabs>
+          <w:tab w:val="num" w:pos="2160"/>
+        </w:tabs>
+        <w:ind w:left="2160" w:hanging="360"/>
+      </w:pPr>
+      <w:rPr>
+        <w:rFonts w:ascii="Wingdings" w:hAnsi="Wingdings" w:hint="default"/>
+        <w:sz w:val="20"/>
+      </w:rPr>
+    </w:lvl>
+    <w:lvl w:ilvl="3" w:tentative="1">
+      <w:start w:val="1"/>
+      <w:numFmt w:val="bullet"/>
+      <w:lvlText w:val=""/>
+      <w:lvlJc w:val="left"/>
+      <w:pPr>
+        <w:tabs>
+          <w:tab w:val="num" w:pos="2880"/>
+        </w:tabs>
+        <w:ind w:left="2880" w:hanging="360"/>
+      </w:pPr>
+      <w:rPr>
+        <w:rFonts w:ascii="Wingdings" w:hAnsi="Wingdings" w:hint="default"/>
+        <w:sz w:val="20"/>
+      </w:rPr>
+    </w:lvl>
+    <w:lvl w:ilvl="4" w:tentative="1">
+      <w:start w:val="1"/>
+      <w:numFmt w:val="bullet"/>
+      <w:lvlText w:val=""/>
+      <w:lvlJc w:val="left"/>
+      <w:pPr>
+        <w:tabs>
+          <w:tab w:val="num" w:pos="3600"/>
+        </w:tabs>
+        <w:ind w:left="3600" w:hanging="360"/>
+      </w:pPr>
+      <w:rPr>
+        <w:rFonts w:ascii="Wingdings" w:hAnsi="Wingdings" w:hint="default"/>
+        <w:sz w:val="20"/>
+      </w:rPr>
+    </w:lvl>
+    <w:lvl w:ilvl="5" w:tentative="1">
+      <w:start w:val="1"/>
+      <w:numFmt w:val="bullet"/>
+      <w:lvlText w:val=""/>
+      <w:lvlJc w:val="left"/>
+      <w:pPr>
+        <w:tabs>
+          <w:tab w:val="num" w:pos="4320"/>
+        </w:tabs>
+        <w:ind w:left="4320" w:hanging="360"/>
+      </w:pPr>
+      <w:rPr>
+        <w:rFonts w:ascii="Wingdings" w:hAnsi="Wingdings" w:hint="default"/>
+        <w:sz w:val="20"/>
+      </w:rPr>
+    </w:lvl>
+    <w:lvl w:ilvl="6" w:tentative="1">
+      <w:start w:val="1"/>
+      <w:numFmt w:val="bullet"/>
+      <w:lvlText w:val=""/>
+      <w:lvlJc w:val="left"/>
+      <w:pPr>
+        <w:tabs>
+          <w:tab w:val="num" w:pos="5040"/>
+        </w:tabs>
+        <w:ind w:left="5040" w:hanging="360"/>
+      </w:pPr>
+      <w:rPr>
+        <w:rFonts w:ascii="Wingdings" w:hAnsi="Wingdings" w:hint="default"/>
+        <w:sz w:val="20"/>
+      </w:rPr>
+    </w:lvl>
+    <w:lvl w:ilvl="7" w:tentative="1">
+      <w:start w:val="1"/>
+      <w:numFmt w:val="bullet"/>
+      <w:lvlText w:val=""/>
+      <w:lvlJc w:val="left"/>
+      <w:pPr>
+        <w:tabs>
+          <w:tab w:val="num" w:pos="5760"/>
+        </w:tabs>
+        <w:ind w:left="5760" w:hanging="360"/>
+      </w:pPr>
+      <w:rPr>
+        <w:rFonts w:ascii="Wingdings" w:hAnsi="Wingdings" w:hint="default"/>
+        <w:sz w:val="20"/>
+      </w:rPr>
+    </w:lvl>
+    <w:lvl w:ilvl="8" w:tentative="1">
+      <w:start w:val="1"/>
+      <w:numFmt w:val="bullet"/>
+      <w:lvlText w:val=""/>
+      <w:lvlJc w:val="left"/>
+      <w:pPr>
+        <w:tabs>
+          <w:tab w:val="num" w:pos="6480"/>
+        </w:tabs>
+        <w:ind w:left="6480" w:hanging="360"/>
+      </w:pPr>
+      <w:rPr>
+        <w:rFonts w:ascii="Wingdings" w:hAnsi="Wingdings" w:hint="default"/>
+        <w:sz w:val="20"/>
+      </w:rPr>
+    </w:lvl>
+  </w:abstractNum>
+  <w:abstractNum w:abstractNumId="1" w15:restartNumberingAfterBreak="0">
+    <w:nsid w:val="77FB3219"/>
+    <w:multiLevelType w:val="hybridMultilevel"/>
+    <w:tmpl w:val="68D41950"/>
+    <w:lvl w:ilvl="0" w:tplc="0409000F">
+      <w:start w:val="1"/>
+      <w:numFmt w:val="decimal"/>
+      <w:lvlText w:val="%1."/>
+      <w:lvlJc w:val="left"/>
+      <w:pPr>
+        <w:ind w:left="720" w:hanging="360"/>
+      </w:pPr>
+    </w:lvl>
+    <w:lvl w:ilvl="1" w:tplc="04090019">
+      <w:start w:val="1"/>
+      <w:numFmt w:val="lowerLetter"/>
+      <w:lvlText w:val="%2."/>
+      <w:lvlJc w:val="left"/>
+      <w:pPr>
+        <w:ind w:left="1440" w:hanging="360"/>
+      </w:pPr>
+    </w:lvl>
+    <w:lvl w:ilvl="2" w:tplc="0409001B">
+      <w:start w:val="1"/>
+      <w:numFmt w:val="lowerRoman"/>
+      <w:lvlText w:val="%3."/>
+      <w:lvlJc w:val="right"/>
+      <w:pPr>
+        <w:ind w:left="2160" w:hanging="180"/>
+      </w:pPr>
+    </w:lvl>
+    <w:lvl w:ilvl="3" w:tplc="0409000F">
+      <w:start w:val="1"/>
+      <w:numFmt w:val="decimal"/>
+      <w:lvlText w:val="%4."/>
+      <w:lvlJc w:val="left"/>
+      <w:pPr>
+        <w:ind w:left="2880" w:hanging="360"/>
+      </w:pPr>
+    </w:lvl>
+    <w:lvl w:ilvl="4" w:tplc="04090019">
+      <w:start w:val="1"/>
+      <w:numFmt w:val="lowerLetter"/>
+      <w:lvlText w:val="%5."/>
+      <w:lvlJc w:val="left"/>
+      <w:pPr>
+        <w:ind w:left="3600" w:hanging="360"/>
+      </w:pPr>
+    </w:lvl>
+    <w:lvl w:ilvl="5" w:tplc="0409001B">
+      <w:start w:val="1"/>
+      <w:numFmt w:val="lowerRoman"/>
+      <w:lvlText w:val="%6."/>
+      <w:lvlJc w:val="right"/>
+      <w:pPr>
+        <w:ind w:left="4320" w:hanging="180"/>
+      </w:pPr>
+    </w:lvl>
+    <w:lvl w:ilvl="6" w:tplc="0409000F">
+      <w:start w:val="1"/>
+      <w:numFmt w:val="decimal"/>
+      <w:lvlText w:val="%7."/>
+      <w:lvlJc w:val="left"/>
+      <w:pPr>
+        <w:ind w:left="5040" w:hanging="360"/>
+      </w:pPr>
+    </w:lvl>
+    <w:lvl w:ilvl="7" w:tplc="04090019">
+      <w:start w:val="1"/>
+      <w:numFmt w:val="lowerLetter"/>
+      <w:lvlText w:val="%8."/>
+      <w:lvlJc w:val="left"/>
+      <w:pPr>
+        <w:ind w:left="5760" w:hanging="360"/>
+      </w:pPr>
+    </w:lvl>
+    <w:lvl w:ilvl="8" w:tplc="0409001B">
+      <w:start w:val="1"/>
+      <w:numFmt w:val="lowerRoman"/>
+      <w:lvlText w:val="%9."/>
+      <w:lvlJc w:val="right"/>
+      <w:pPr>
+        <w:ind w:left="6480" w:hanging="180"/>
+      </w:pPr>
+    </w:lvl>
+  </w:abstractNum>
+  <w:num w:numId="1" w16cid:durableId="1804732162">
+    <w:abstractNumId w:val="1"/>
+  </w:num>
+  <w:num w:numId="2" w16cid:durableId="1400051741">
+    <w:abstractNumId w:val="0"/>
+  </w:num>
+</w:numbering>
+</file>
+
 <file path=word/styles.xml><?xml version="1.0" encoding="utf-8"?>
-<w:styles xmlns:mc="http://schemas.openxmlformats.org/markup-compatibility/2006" xmlns:r="http://schemas.openxmlformats.org/officeDocument/2006/relationships" xmlns:w="http://schemas.openxmlformats.org/wordprocessingml/2006/main" xmlns:w14="http://schemas.microsoft.com/office/word/2010/wordml" xmlns:w15="http://schemas.microsoft.com/office/word/2012/wordml" xmlns:w16cex="http://schemas.microsoft.com/office/word/2018/wordml/cex" xmlns:w16cid="http://schemas.microsoft.com/office/word/2016/wordml/cid" xmlns:w16="http://schemas.microsoft.com/office/word/2018/wordml" xmlns:w16sdtdh="http://schemas.microsoft.com/office/word/2020/wordml/sdtdatahash" xmlns:w16se="http://schemas.microsoft.com/office/word/2015/wordml/symex" mc:Ignorable="w14 w15 w16se w16cid w16 w16cex w16sdtdh">
+<w:styles xmlns:mc="http://schemas.openxmlformats.org/markup-compatibility/2006" xmlns:r="http://schemas.openxmlformats.org/officeDocument/2006/relationships" xmlns:w="http://schemas.openxmlformats.org/wordprocessingml/2006/main" xmlns:w14="http://schemas.microsoft.com/office/word/2010/wordml" xmlns:w15="http://schemas.microsoft.com/office/word/2012/wordml" xmlns:w16cex="http://schemas.microsoft.com/office/word/2018/wordml/cex" xmlns:w16cid="http://schemas.microsoft.com/office/word/2016/wordml/cid" xmlns:w16="http://schemas.microsoft.com/office/word/2018/wordml" xmlns:w16du="http://schemas.microsoft.com/office/word/2023/wordml/word16du" xmlns:w16sdtdh="http://schemas.microsoft.com/office/word/2020/wordml/sdtdatahash" xmlns:w16se="http://schemas.microsoft.com/office/word/2015/wordml/symex" mc:Ignorable="w14 w15 w16se w16cid w16 w16cex w16sdtdh w16du">
   <w:docDefaults>
     <w:rPrDefault>
       <w:rPr>
@@ -480,7 +1346,6 @@
   <w:style w:type="character" w:default="1" w:styleId="DefaultParagraphFont">
     <w:name w:val="Default Paragraph Font"/>
     <w:uiPriority w:val="1"/>
-    <w:semiHidden/>
     <w:unhideWhenUsed/>
   </w:style>
   <w:style w:type="table" w:default="1" w:styleId="TableNormal">
@@ -655,6 +1520,28 @@
         <w:shd w:val="clear" w:color="auto" w:fill="C5E0B3" w:themeFill="accent6" w:themeFillTint="66"/>
       </w:tcPr>
     </w:tblStylePr>
+  </w:style>
+  <w:style w:type="paragraph" w:styleId="ListParagraph">
+    <w:name w:val="List Paragraph"/>
+    <w:basedOn w:val="Normal"/>
+    <w:uiPriority w:val="34"/>
+    <w:qFormat/>
+    <w:rsid w:val="00716B2E"/>
+    <w:pPr>
+      <w:ind w:left="720"/>
+      <w:contextualSpacing/>
+    </w:pPr>
+  </w:style>
+  <w:style w:type="character" w:styleId="Strong">
+    <w:name w:val="Strong"/>
+    <w:basedOn w:val="DefaultParagraphFont"/>
+    <w:uiPriority w:val="22"/>
+    <w:qFormat/>
+    <w:rsid w:val="00716B2E"/>
+    <w:rPr>
+      <w:b/>
+      <w:bCs/>
+    </w:rPr>
   </w:style>
 </w:styles>
 </file>

</xml_diff>